<commit_message>
Adicionado os equpamentos 'Switch' e 'HD'. Também o gerenciamento de periféricos
</commit_message>
<xml_diff>
--- a/modelos/termo_alagoinhas.docx
+++ b/modelos/termo_alagoinhas.docx
@@ -62,67 +62,46 @@
         <w:t>o</w:t>
       </w:r>
       <w:r>
+        <w:t xml:space="preserve"> Sr</w:t>
+      </w:r>
+      <w:r>
+        <w:t>(a)</w:t>
+      </w:r>
+      <w:r>
         <w:t xml:space="preserve"> </w:t>
       </w:r>
-      <w:proofErr w:type="spellStart"/>
-      <w:r>
-        <w:t>Sr</w:t>
-      </w:r>
-      <w:proofErr w:type="spellEnd"/>
-      <w:r>
-        <w:t>(a)</w:t>
-      </w:r>
-      <w:r>
+      <w:r>
+        <w:rPr>
+          <w:b/>
+          <w:bCs/>
+        </w:rPr>
+        <w:t>{{nome}}</w:t>
+      </w:r>
+      <w:r>
+        <w:rPr>
+          <w:b/>
+          <w:bCs/>
+        </w:rPr>
         <w:t xml:space="preserve"> </w:t>
       </w:r>
       <w:r>
-        <w:rPr>
-          <w:b/>
-          <w:bCs/>
-        </w:rPr>
-        <w:t>{{nome}}</w:t>
-      </w:r>
-      <w:r>
-        <w:rPr>
-          <w:b/>
-          <w:bCs/>
-        </w:rPr>
+        <w:t xml:space="preserve">portador do, </w:t>
+      </w:r>
+      <w:r>
+        <w:t xml:space="preserve">sob </w:t>
+      </w:r>
+      <w:r>
+        <w:t>CPF</w:t>
+      </w:r>
+      <w:r>
         <w:t xml:space="preserve"> </w:t>
       </w:r>
       <w:r>
-        <w:t xml:space="preserve">portador do, </w:t>
-      </w:r>
-      <w:r>
-        <w:t xml:space="preserve">sob </w:t>
-      </w:r>
-      <w:r>
-        <w:t>CPF</w:t>
-      </w:r>
-      <w:r>
-        <w:t xml:space="preserve"> </w:t>
-      </w:r>
-      <w:r>
-        <w:rPr>
-          <w:b/>
-          <w:bCs/>
-        </w:rPr>
-        <w:t>{{</w:t>
-      </w:r>
-      <w:proofErr w:type="spellStart"/>
-      <w:r>
-        <w:rPr>
-          <w:b/>
-          <w:bCs/>
-        </w:rPr>
-        <w:t>cpf</w:t>
-      </w:r>
-      <w:proofErr w:type="spellEnd"/>
-      <w:r>
-        <w:rPr>
-          <w:b/>
-          <w:bCs/>
-        </w:rPr>
-        <w:t>}}</w:t>
+        <w:rPr>
+          <w:b/>
+          <w:bCs/>
+        </w:rPr>
+        <w:t>{{cpf}}</w:t>
       </w:r>
       <w:r>
         <w:t xml:space="preserve">, doravante denominado </w:t>
@@ -234,15 +213,7 @@
         <w:t>Empregado</w:t>
       </w:r>
       <w:r>
-        <w:t xml:space="preserve">, no ato da entrega </w:t>
-      </w:r>
-      <w:proofErr w:type="gramStart"/>
-      <w:r>
-        <w:t>do mesmo</w:t>
-      </w:r>
-      <w:proofErr w:type="gramEnd"/>
-      <w:r>
-        <w:t xml:space="preserve">. O recebimento do equipamento, mediante assinatura do presente termo implica na correta utilização do conhecimento pelo </w:t>
+        <w:t xml:space="preserve">, no ato da entrega do mesmo. O recebimento do equipamento, mediante assinatura do presente termo implica na correta utilização do conhecimento pelo </w:t>
       </w:r>
       <w:r>
         <w:rPr>
@@ -279,15 +250,7 @@
         <w:t>Empregado</w:t>
       </w:r>
       <w:r>
-        <w:t xml:space="preserve"> se compromete em cuidar de todos os equipamentos disponibilizados para uso no exercício de suas atividades, não permitindo que </w:t>
-      </w:r>
-      <w:proofErr w:type="gramStart"/>
-      <w:r>
-        <w:t>o mesmo</w:t>
-      </w:r>
-      <w:proofErr w:type="gramEnd"/>
-      <w:r>
-        <w:t xml:space="preserve"> seja extraviado, violado ou utilizado por terceiros, tão pouco utilizar os equipamentos para fins particulares ou estranhos a atividades que realiza;</w:t>
+        <w:t xml:space="preserve"> se compromete em cuidar de todos os equipamentos disponibilizados para uso no exercício de suas atividades, não permitindo que o mesmo seja extraviado, violado ou utilizado por terceiros, tão pouco utilizar os equipamentos para fins particulares ou estranhos a atividades que realiza;</w:t>
       </w:r>
     </w:p>
     <w:p>
@@ -411,15 +374,7 @@
         <w:t>Empresa</w:t>
       </w:r>
       <w:r>
-        <w:t xml:space="preserve">, salvo ajuste escrito entre empresa e empregado em sentido contrário. Os equipamentos deverão ser devolvidos em pleno estado de conservação e funcionamento, ressalvados os naturais desgastes decorrentes do tempo de uso </w:t>
-      </w:r>
-      <w:proofErr w:type="gramStart"/>
-      <w:r>
-        <w:t>dos mesmos</w:t>
-      </w:r>
-      <w:proofErr w:type="gramEnd"/>
-      <w:r>
-        <w:t>.</w:t>
+        <w:t>, salvo ajuste escrito entre empresa e empregado em sentido contrário. Os equipamentos deverão ser devolvidos em pleno estado de conservação e funcionamento, ressalvados os naturais desgastes decorrentes do tempo de uso dos mesmos.</w:t>
       </w:r>
     </w:p>
     <w:p>
@@ -506,109 +461,12 @@
         <w:rPr>
           <w:rFonts w:ascii="Arial" w:hAnsi="Arial" w:cs="Arial"/>
         </w:rPr>
-        <w:t>{{tipo}} – {{marca</w:t>
-      </w:r>
-      <w:proofErr w:type="gramStart"/>
-      <w:r>
-        <w:rPr>
-          <w:rFonts w:ascii="Arial" w:hAnsi="Arial" w:cs="Arial"/>
-        </w:rPr>
-        <w:t>}}{</w:t>
-      </w:r>
-      <w:proofErr w:type="gramEnd"/>
-      <w:r>
-        <w:rPr>
-          <w:rFonts w:ascii="Arial" w:hAnsi="Arial" w:cs="Arial"/>
-        </w:rPr>
-        <w:t>{modelo</w:t>
-      </w:r>
-      <w:proofErr w:type="gramStart"/>
-      <w:r>
-        <w:rPr>
-          <w:rFonts w:ascii="Arial" w:hAnsi="Arial" w:cs="Arial"/>
-        </w:rPr>
-        <w:t>}}{</w:t>
-      </w:r>
-      <w:proofErr w:type="gramEnd"/>
-      <w:r>
-        <w:rPr>
-          <w:rFonts w:ascii="Arial" w:hAnsi="Arial" w:cs="Arial"/>
-        </w:rPr>
-        <w:t>{cpu</w:t>
-      </w:r>
-      <w:proofErr w:type="gramStart"/>
-      <w:r>
-        <w:rPr>
-          <w:rFonts w:ascii="Arial" w:hAnsi="Arial" w:cs="Arial"/>
-        </w:rPr>
-        <w:t>}}{</w:t>
-      </w:r>
-      <w:proofErr w:type="gramEnd"/>
-      <w:r>
-        <w:rPr>
-          <w:rFonts w:ascii="Arial" w:hAnsi="Arial" w:cs="Arial"/>
-        </w:rPr>
-        <w:t>{storage</w:t>
-      </w:r>
-      <w:proofErr w:type="gramStart"/>
-      <w:r>
-        <w:rPr>
-          <w:rFonts w:ascii="Arial" w:hAnsi="Arial" w:cs="Arial"/>
-        </w:rPr>
-        <w:t>}}{</w:t>
-      </w:r>
-      <w:proofErr w:type="gramEnd"/>
-      <w:r>
-        <w:rPr>
-          <w:rFonts w:ascii="Arial" w:hAnsi="Arial" w:cs="Arial"/>
-        </w:rPr>
-        <w:t>{ram</w:t>
-      </w:r>
-      <w:proofErr w:type="gramStart"/>
-      <w:r>
-        <w:rPr>
-          <w:rFonts w:ascii="Arial" w:hAnsi="Arial" w:cs="Arial"/>
-        </w:rPr>
-        <w:t>}}{</w:t>
-      </w:r>
-      <w:proofErr w:type="gramEnd"/>
-      <w:r>
-        <w:rPr>
-          <w:rFonts w:ascii="Arial" w:hAnsi="Arial" w:cs="Arial"/>
-        </w:rPr>
-        <w:t>{ip</w:t>
-      </w:r>
-      <w:proofErr w:type="gramStart"/>
-      <w:r>
-        <w:rPr>
-          <w:rFonts w:ascii="Arial" w:hAnsi="Arial" w:cs="Arial"/>
-        </w:rPr>
-        <w:t>}}{</w:t>
-      </w:r>
-      <w:proofErr w:type="gramEnd"/>
-      <w:r>
-        <w:rPr>
-          <w:rFonts w:ascii="Arial" w:hAnsi="Arial" w:cs="Arial"/>
-        </w:rPr>
-        <w:t>{setor</w:t>
-      </w:r>
-      <w:proofErr w:type="gramStart"/>
-      <w:r>
-        <w:rPr>
-          <w:rFonts w:ascii="Arial" w:hAnsi="Arial" w:cs="Arial"/>
-        </w:rPr>
-        <w:t>}}{</w:t>
-      </w:r>
-      <w:proofErr w:type="gramEnd"/>
-      <w:r>
-        <w:rPr>
-          <w:rFonts w:ascii="Arial" w:hAnsi="Arial" w:cs="Arial"/>
-        </w:rPr>
-        <w:t>{mac}}</w:t>
-      </w:r>
-    </w:p>
-    <w:p>
-      <w:pPr>
+        <w:t>{{tipo}} – {{marca}}{{modelo}}{{cpu}}{{storage}}{{ram}}{{ip}}{{setor}}{{mac}}</w:t>
+      </w:r>
+    </w:p>
+    <w:p>
+      <w:pPr>
+        <w:pStyle w:val="PargrafodaLista"/>
         <w:tabs>
           <w:tab w:val="center" w:pos="4252"/>
         </w:tabs>
@@ -617,6 +475,30 @@
           <w:rFonts w:ascii="Arial" w:hAnsi="Arial" w:cs="Arial"/>
         </w:rPr>
       </w:pPr>
+      <w:r>
+        <w:rPr>
+          <w:rFonts w:ascii="Arial" w:hAnsi="Arial" w:cs="Arial"/>
+        </w:rPr>
+        <w:t>Periféricos Adicionais Vinculados:</w:t>
+      </w:r>
+    </w:p>
+    <w:p>
+      <w:pPr>
+        <w:pStyle w:val="PargrafodaLista"/>
+        <w:tabs>
+          <w:tab w:val="center" w:pos="4252"/>
+        </w:tabs>
+        <w:spacing w:line="360" w:lineRule="auto"/>
+        <w:rPr>
+          <w:rFonts w:ascii="Arial" w:hAnsi="Arial" w:cs="Arial"/>
+        </w:rPr>
+      </w:pPr>
+      <w:r>
+        <w:rPr>
+          <w:rFonts w:ascii="Arial" w:hAnsi="Arial" w:cs="Arial"/>
+        </w:rPr>
+        <w:t>{{perifericos}}</w:t>
+      </w:r>
     </w:p>
     <w:p>
       <w:pPr>
@@ -694,25 +576,7 @@
           <w:bCs/>
         </w:rPr>
         <w:br/>
-        <w:t>{{</w:t>
-      </w:r>
-      <w:proofErr w:type="spellStart"/>
-      <w:r>
-        <w:rPr>
-          <w:rFonts w:ascii="Arial" w:hAnsi="Arial" w:cs="Arial"/>
-          <w:b/>
-          <w:bCs/>
-        </w:rPr>
-        <w:t>data_hoje</w:t>
-      </w:r>
-      <w:proofErr w:type="spellEnd"/>
-      <w:r>
-        <w:rPr>
-          <w:rFonts w:ascii="Arial" w:hAnsi="Arial" w:cs="Arial"/>
-          <w:b/>
-          <w:bCs/>
-        </w:rPr>
-        <w:t>}}</w:t>
+        <w:t>{{data_hoje}}</w:t>
       </w:r>
     </w:p>
     <w:sectPr>
@@ -1425,7 +1289,6 @@
   <w:style w:type="character" w:default="1" w:styleId="Fontepargpadro">
     <w:name w:val="Default Paragraph Font"/>
     <w:uiPriority w:val="1"/>
-    <w:semiHidden/>
     <w:unhideWhenUsed/>
   </w:style>
   <w:style w:type="table" w:default="1" w:styleId="Tabelanormal">

</xml_diff>